<commit_message>
Finished draft of week 3 DQ2
Still need to proofread.
</commit_message>
<xml_diff>
--- a/week3_dir/DQ2_dir/DQ2_notes.docx
+++ b/week3_dir/DQ2_dir/DQ2_notes.docx
@@ -50,16 +50,52 @@
           <w:kern w:val="1"/>
           <w:u w:color="535353"/>
         </w:rPr>
-        <w:t>JavaScript was a classic case of Netscape innovation being followed by Ecma standardization.’ Critically evaluate this statement in the wider context of the relationship between innovation and standardisation on the Web.</w:t>
-      </w:r>
-    </w:p>
-    <w:p>
-      <w:pPr>
+        <w:t xml:space="preserve">JavaScript was a classic case of Netscape innovation being followed by </w:t>
+      </w:r>
+      <w:proofErr w:type="spellStart"/>
+      <w:r>
         <w:rPr>
           <w:rFonts w:ascii="Lucida Grande" w:hAnsi="Lucida Grande" w:cs="Lucida Grande"/>
           <w:kern w:val="1"/>
           <w:u w:color="535353"/>
         </w:rPr>
+        <w:t>Ecma</w:t>
+      </w:r>
+      <w:proofErr w:type="spellEnd"/>
+      <w:r>
+        <w:rPr>
+          <w:rFonts w:ascii="Lucida Grande" w:hAnsi="Lucida Grande" w:cs="Lucida Grande"/>
+          <w:kern w:val="1"/>
+          <w:u w:color="535353"/>
+        </w:rPr>
+        <w:t xml:space="preserve"> standardization.’ Critically evaluate this statement in the wider context of the relationship between innovation and </w:t>
+      </w:r>
+      <w:proofErr w:type="spellStart"/>
+      <w:r>
+        <w:rPr>
+          <w:rFonts w:ascii="Lucida Grande" w:hAnsi="Lucida Grande" w:cs="Lucida Grande"/>
+          <w:kern w:val="1"/>
+          <w:u w:color="535353"/>
+        </w:rPr>
+        <w:t>standardisation</w:t>
+      </w:r>
+      <w:proofErr w:type="spellEnd"/>
+      <w:r>
+        <w:rPr>
+          <w:rFonts w:ascii="Lucida Grande" w:hAnsi="Lucida Grande" w:cs="Lucida Grande"/>
+          <w:kern w:val="1"/>
+          <w:u w:color="535353"/>
+        </w:rPr>
+        <w:t xml:space="preserve"> on the Web.</w:t>
+      </w:r>
+    </w:p>
+    <w:p>
+      <w:pPr>
+        <w:rPr>
+          <w:rFonts w:ascii="Lucida Grande" w:hAnsi="Lucida Grande" w:cs="Lucida Grande"/>
+          <w:kern w:val="1"/>
+          <w:u w:color="535353"/>
+        </w:rPr>
       </w:pPr>
     </w:p>
     <w:p>
@@ -107,7 +143,15 @@
         </w:numPr>
       </w:pPr>
       <w:r>
-        <w:t>JavaScript (JS) is a dynamic computer programming language.[5] It is most commonly used as part of web browsers, whose implementations allow client-side scripts to interact with the user, control the browser, communicate asynchronously, and alter the document content that is displayed.[5] It is also being used in server-side programming, game development and the creation of desktop and mobile applications.</w:t>
+        <w:t>JavaScript (JS) is a dynamic computer programming language</w:t>
+      </w:r>
+      <w:proofErr w:type="gramStart"/>
+      <w:r>
+        <w:t>.[</w:t>
+      </w:r>
+      <w:proofErr w:type="gramEnd"/>
+      <w:r>
+        <w:t>5] It is most commonly used as part of web browsers, whose implementations allow client-side scripts to interact with the user, control the browser, communicate asynchronously, and alter the document content that is displayed.[5] It is also being used in server-side programming, game development and the creation of desktop and mobile applications.</w:t>
       </w:r>
     </w:p>
     <w:p>
@@ -119,7 +163,23 @@
         </w:numPr>
       </w:pPr>
       <w:r>
-        <w:t>JavaScript is a prototype-based scripting language with dynamic typing and has first-class functions. Its syntax was influenced by C. JavaScript copies many names and naming conventions from Java, but the two languages are otherwise unrelated and have very different semantics. The key design principles within JavaScript are taken from the Self and Scheme programming languages.[6] It is a multi-paradigm language, supporting object-oriented,[7] imperative, and functional[1][8] programming styles.</w:t>
+        <w:t xml:space="preserve">JavaScript is a prototype-based scripting language with dynamic typing and has first-class functions. </w:t>
+      </w:r>
+      <w:proofErr w:type="gramStart"/>
+      <w:r>
+        <w:t>Its syntax was influenced by C. JavaScript copies many names and naming conventions from Java, but the two languages are otherwise unrelated and have very different semantics</w:t>
+      </w:r>
+      <w:proofErr w:type="gramEnd"/>
+      <w:r>
+        <w:t>. The key design principles within JavaScript are taken from the Self and Scheme programming languages</w:t>
+      </w:r>
+      <w:proofErr w:type="gramStart"/>
+      <w:r>
+        <w:t>.[</w:t>
+      </w:r>
+      <w:proofErr w:type="gramEnd"/>
+      <w:r>
+        <w:t>6] It is a multi-paradigm language, supporting object-oriented,[7] imperative, and functional[1][8] programming styles.</w:t>
       </w:r>
     </w:p>
     <w:p>
@@ -131,7 +191,15 @@
         </w:numPr>
       </w:pPr>
       <w:r>
-        <w:t>The application of JavaScript in use outside of web pages—for example, in PDF documents, site-specific browsers, and desktop widgets—is also significant. Newer and faster JavaScript VMs and platforms built upon them (notably Node.js) have also increased the popularity of JavaScript for server-side web applications. On the client side, JavaScript was traditionally implemented as an interpreted language but just-in-time compilation is now performed by recent (post-2012) browsers.</w:t>
+        <w:t xml:space="preserve">The application of JavaScript in use outside of web pages—for example, in PDF documents, site-specific browsers, and desktop widgets—is also significant. Newer and faster JavaScript VMs and platforms built upon them (notably Node.js) have also increased the popularity of JavaScript for server-side web applications. On the client side, JavaScript was traditionally implemented as an interpreted language but </w:t>
+      </w:r>
+      <w:proofErr w:type="gramStart"/>
+      <w:r>
+        <w:t>just-in-time compilation is now performed by recent (post-2012) browsers</w:t>
+      </w:r>
+      <w:proofErr w:type="gramEnd"/>
+      <w:r>
+        <w:t>.</w:t>
       </w:r>
     </w:p>
     <w:p>
@@ -143,7 +211,15 @@
         </w:numPr>
       </w:pPr>
       <w:r>
-        <w:t>JavaScript was formalized in the ECMAScript language standard and is primarily used as part of a web browser (client-side JavaScript). This enables programmatic access to objects within a host environment.</w:t>
+        <w:t xml:space="preserve">JavaScript was formalized in the </w:t>
+      </w:r>
+      <w:proofErr w:type="spellStart"/>
+      <w:r>
+        <w:t>ECMAScript</w:t>
+      </w:r>
+      <w:proofErr w:type="spellEnd"/>
+      <w:r>
+        <w:t xml:space="preserve"> language standard and is primarily used as part of a web browser (client-side JavaScript). This enables programmatic access to objects within a host environment.</w:t>
       </w:r>
     </w:p>
     <w:p>
@@ -154,12 +230,35 @@
           <w:numId w:val="1"/>
         </w:numPr>
       </w:pPr>
-      <w:r>
-        <w:t xml:space="preserve">JavaScript was originally developed by Brendan Eich, while working for Netscape Communications Corporation. While battling with Microsoft over the Web, Netscape considered their client-server offering a </w:t>
-      </w:r>
+      <w:proofErr w:type="gramStart"/>
+      <w:r>
+        <w:t xml:space="preserve">JavaScript was originally developed by Brendan </w:t>
+      </w:r>
+      <w:proofErr w:type="spellStart"/>
+      <w:r>
+        <w:t>Eich</w:t>
+      </w:r>
+      <w:proofErr w:type="spellEnd"/>
+      <w:proofErr w:type="gramEnd"/>
+      <w:r>
+        <w:t xml:space="preserve">, while working for Netscape Communications Corporation. While battling with Microsoft over the Web, Netscape considered their client-server offering a </w:t>
+      </w:r>
+      <w:proofErr w:type="gramStart"/>
       <w:r>
         <w:lastRenderedPageBreak/>
-        <w:t>distributed OS, running a portable version of Sun Microsystems' Java. Because Java was a competitor of C++ and aimed at professional programmers, Netscape also wanted a lightweight interpreted language that would complement Java by appealing to nonprofessional programmers, like Microsoft's Visual Basic (see JavaScript and Java).[9]</w:t>
+        <w:t>distributed</w:t>
+      </w:r>
+      <w:proofErr w:type="gramEnd"/>
+      <w:r>
+        <w:t xml:space="preserve"> OS, running a portable version of Sun Microsystems' Java. Because Java was a competitor of C++ and aimed at professional programmers, Netscape also wanted a lightweight interpreted language that would complement Java by appealing to nonprofessional programmers, like Microsoft's Visual Basic (see JavaScript and Java)</w:t>
+      </w:r>
+      <w:proofErr w:type="gramStart"/>
+      <w:r>
+        <w:t>.[</w:t>
+      </w:r>
+      <w:proofErr w:type="gramEnd"/>
+      <w:r>
+        <w:t>9]</w:t>
       </w:r>
     </w:p>
     <w:p>
@@ -183,7 +282,39 @@
         </w:numPr>
       </w:pPr>
       <w:r>
-        <w:t>In November 1996, Netscape announced that it had submitted JavaScript to Ecma International for consideration as an industry standard, and subsequent work resulted in the standardized version named ECMAScript. In June 1997, Ecma International published the first edition of the ECMA-262 specification. A year later, in June 1998, some modifications were made to adapt it to the ISO/IEC-16262 standard, and the second edition was released. The third edition of ECMA-262 was published on December 1999.[26]</w:t>
+        <w:t xml:space="preserve">In November 1996, Netscape announced that it had submitted JavaScript to </w:t>
+      </w:r>
+      <w:proofErr w:type="spellStart"/>
+      <w:r>
+        <w:t>Ecma</w:t>
+      </w:r>
+      <w:proofErr w:type="spellEnd"/>
+      <w:r>
+        <w:t xml:space="preserve"> International for consideration as an industry standard, and subsequent work resulted in the standardized version named </w:t>
+      </w:r>
+      <w:proofErr w:type="spellStart"/>
+      <w:r>
+        <w:t>ECMAScript</w:t>
+      </w:r>
+      <w:proofErr w:type="spellEnd"/>
+      <w:r>
+        <w:t xml:space="preserve">. In June 1997, </w:t>
+      </w:r>
+      <w:proofErr w:type="spellStart"/>
+      <w:r>
+        <w:t>Ecma</w:t>
+      </w:r>
+      <w:proofErr w:type="spellEnd"/>
+      <w:r>
+        <w:t xml:space="preserve"> International published the first edition of the ECMA-262 specification. A year later, in June 1998, some modifications were made to adapt it to the ISO/IEC-16262 standard, and the second edition was released. The third edition of ECMA-262 was published on December 1999</w:t>
+      </w:r>
+      <w:proofErr w:type="gramStart"/>
+      <w:r>
+        <w:t>.[</w:t>
+      </w:r>
+      <w:proofErr w:type="gramEnd"/>
+      <w:r>
+        <w:t>26]</w:t>
       </w:r>
     </w:p>
     <w:p>
@@ -216,7 +347,15 @@
         <w:t>J</w:t>
       </w:r>
       <w:r>
-        <w:t>avaScript® is the Netscape-developed object scripting language used in millions of web pages and server applications worldwide. Netscape's JavaScript is a superset of the ECMA-262 Edition 3 (ECMAScript) standard scripting language, with only mild differences from the published standard.</w:t>
+        <w:t>avaScript® is the Netscape-developed object scripting language used in millions of web pages and server applications worldwide. Netscape's JavaScript is a superset of the ECMA-262 Edition 3 (</w:t>
+      </w:r>
+      <w:proofErr w:type="spellStart"/>
+      <w:r>
+        <w:t>ECMAScript</w:t>
+      </w:r>
+      <w:proofErr w:type="spellEnd"/>
+      <w:r>
+        <w:t>) standard scripting language, with only mild differences from the published standard.</w:t>
       </w:r>
     </w:p>
     <w:p>
@@ -264,7 +403,15 @@
         </w:numPr>
       </w:pPr>
       <w:r>
-        <w:t>JavaScript® (often shortened to JS) is a lightweight, interpreted, object-oriented language with first-class functions, most known as the scripting language for Web pages, but used in many non-browser environments as well such as node.js or Apache CouchDB. It is a prototype-based, multi-paradigm scripting language that is dynamic, and supports object-oriented, imperative, and functional programming styles.</w:t>
+        <w:t xml:space="preserve">JavaScript® (often shortened to JS) is a lightweight, interpreted, object-oriented language with first-class functions, most known as the scripting language for Web pages, but used in many non-browser environments as well such as node.js or Apache </w:t>
+      </w:r>
+      <w:proofErr w:type="spellStart"/>
+      <w:r>
+        <w:t>CouchDB</w:t>
+      </w:r>
+      <w:proofErr w:type="spellEnd"/>
+      <w:r>
+        <w:t>. It is a prototype-based, multi-paradigm scripting language that is dynamic, and supports object-oriented, imperative, and functional programming styles.</w:t>
       </w:r>
     </w:p>
     <w:p>
@@ -276,7 +423,31 @@
         </w:numPr>
       </w:pPr>
       <w:r>
-        <w:t>The JavaScript standard is ECMAScript. As of 2012, all modern browsers fully support ECMAScript 5.1. Older browsers support at least ECMAScript 3. A 6th major revision of the standard is in the works.</w:t>
+        <w:t xml:space="preserve">The JavaScript standard is </w:t>
+      </w:r>
+      <w:proofErr w:type="spellStart"/>
+      <w:r>
+        <w:t>ECMAScript</w:t>
+      </w:r>
+      <w:proofErr w:type="spellEnd"/>
+      <w:r>
+        <w:t xml:space="preserve">. As of 2012, all modern browsers fully support </w:t>
+      </w:r>
+      <w:proofErr w:type="spellStart"/>
+      <w:r>
+        <w:t>ECMAScript</w:t>
+      </w:r>
+      <w:proofErr w:type="spellEnd"/>
+      <w:r>
+        <w:t xml:space="preserve"> 5.1. Older browsers support at least </w:t>
+      </w:r>
+      <w:proofErr w:type="spellStart"/>
+      <w:r>
+        <w:t>ECMAScript</w:t>
+      </w:r>
+      <w:proofErr w:type="spellEnd"/>
+      <w:r>
+        <w:t xml:space="preserve"> 3. A 6th major revision of the standard is in the works.</w:t>
       </w:r>
     </w:p>
     <w:p>
@@ -297,7 +468,15 @@
         </w:numPr>
       </w:pPr>
       <w:r>
-        <w:t>What is Ecma?</w:t>
+        <w:t xml:space="preserve">What is </w:t>
+      </w:r>
+      <w:proofErr w:type="spellStart"/>
+      <w:r>
+        <w:t>Ecma</w:t>
+      </w:r>
+      <w:proofErr w:type="spellEnd"/>
+      <w:r>
+        <w:t>?</w:t>
       </w:r>
     </w:p>
     <w:p>
@@ -309,7 +488,23 @@
         </w:numPr>
       </w:pPr>
       <w:r>
-        <w:t>(Ecma International, n.d.)</w:t>
+        <w:t>(</w:t>
+      </w:r>
+      <w:proofErr w:type="spellStart"/>
+      <w:r>
+        <w:t>Ecma</w:t>
+      </w:r>
+      <w:proofErr w:type="spellEnd"/>
+      <w:r>
+        <w:t xml:space="preserve"> International, </w:t>
+      </w:r>
+      <w:proofErr w:type="spellStart"/>
+      <w:r>
+        <w:t>n.d.</w:t>
+      </w:r>
+      <w:proofErr w:type="spellEnd"/>
+      <w:r>
+        <w:t>)</w:t>
       </w:r>
     </w:p>
     <w:p>
@@ -319,9 +514,23 @@
           <w:ilvl w:val="3"/>
           <w:numId w:val="1"/>
         </w:numPr>
-      </w:pPr>
-      <w:r>
-        <w:t>Ecma International is an industry association founded in 1961 and dedicated to the standardization of Information and Communication Technology (ICT) and Consumer Electronics (CE).</w:t>
+        <w:rPr>
+          <w:highlight w:val="red"/>
+        </w:rPr>
+      </w:pPr>
+      <w:proofErr w:type="spellStart"/>
+      <w:r>
+        <w:rPr>
+          <w:highlight w:val="red"/>
+        </w:rPr>
+        <w:t>Ecma</w:t>
+      </w:r>
+      <w:proofErr w:type="spellEnd"/>
+      <w:r>
+        <w:rPr>
+          <w:highlight w:val="red"/>
+        </w:rPr>
+        <w:t xml:space="preserve"> International is an industry association founded in 1961 and dedicated to the standardization of Information and Communication Technology (ICT) and Consumer Electronics (CE).</w:t>
       </w:r>
     </w:p>
     <w:p>
@@ -333,7 +542,31 @@
         </w:numPr>
       </w:pPr>
       <w:r>
-        <w:t>For over forty years Ecma has actively contributed to world-wide standardization in information technology and telecommunications. More than 400 Ecma Standards and 100 Technical Reports of high quality have been published, more than 2/3 of which have also been adopted as International Standards and/or Technical Reports</w:t>
+        <w:t xml:space="preserve">For over forty years </w:t>
+      </w:r>
+      <w:proofErr w:type="spellStart"/>
+      <w:r>
+        <w:t>Ecma</w:t>
+      </w:r>
+      <w:proofErr w:type="spellEnd"/>
+      <w:r>
+        <w:t xml:space="preserve"> has actively contributed to </w:t>
+      </w:r>
+      <w:proofErr w:type="gramStart"/>
+      <w:r>
+        <w:t>world-wide</w:t>
+      </w:r>
+      <w:proofErr w:type="gramEnd"/>
+      <w:r>
+        <w:t xml:space="preserve"> standardization in information technology and telecommunications. More than 400 </w:t>
+      </w:r>
+      <w:proofErr w:type="spellStart"/>
+      <w:r>
+        <w:t>Ecma</w:t>
+      </w:r>
+      <w:proofErr w:type="spellEnd"/>
+      <w:r>
+        <w:t xml:space="preserve"> Standards and 100 Technical Reports of high quality have been published, more than 2/3 of which have also been adopted as International Standards and/or Technical Reports</w:t>
       </w:r>
     </w:p>
     <w:p>
@@ -348,7 +581,15 @@
         <w:t>Evaluation of the statement that “</w:t>
       </w:r>
       <w:r>
-        <w:t>JavaScript was a classic case of Netscape innovation being followed by Ecma standardization</w:t>
+        <w:t xml:space="preserve">JavaScript was a classic case of Netscape innovation being followed by </w:t>
+      </w:r>
+      <w:proofErr w:type="spellStart"/>
+      <w:r>
+        <w:t>Ecma</w:t>
+      </w:r>
+      <w:proofErr w:type="spellEnd"/>
+      <w:r>
+        <w:t xml:space="preserve"> standardization</w:t>
       </w:r>
       <w:r>
         <w:t>”</w:t>
@@ -366,7 +607,15 @@
         <w:t xml:space="preserve">It has been asserted in the instructions for this </w:t>
       </w:r>
       <w:r>
-        <w:t>DQ that JavaScript resulted from innovation at Netscape being accepted as a standard by the Ecma International Group.</w:t>
+        <w:t xml:space="preserve">DQ that JavaScript resulted from innovation at Netscape being accepted as a standard by the </w:t>
+      </w:r>
+      <w:proofErr w:type="spellStart"/>
+      <w:r>
+        <w:t>Ecma</w:t>
+      </w:r>
+      <w:proofErr w:type="spellEnd"/>
+      <w:r>
+        <w:t xml:space="preserve"> International Group.</w:t>
       </w:r>
     </w:p>
     <w:p>
@@ -402,7 +651,31 @@
         </w:numPr>
       </w:pPr>
       <w:r>
-        <w:t>In 1996 - 1997 JavaScript was taken to ECMA to carve out a standard specification, which other browser vendors could then implement based on the work done at Netscape. The work done over this period of time eventually led to the official release of ECMA-262 Ed.1: ECMAScript is the name of the official standard, with JavaScript being the most well known of the implementations. ActionScript 3 is another well-known implementation of ECMAScript, with extensions (see below).</w:t>
+        <w:t xml:space="preserve">In 1996 - 1997 JavaScript was taken to ECMA to carve out a standard specification, which other browser vendors could then implement based on the work done at Netscape. The work done over this period of time eventually led to the official release of ECMA-262 Ed.1: </w:t>
+      </w:r>
+      <w:proofErr w:type="spellStart"/>
+      <w:r>
+        <w:t>ECMAScript</w:t>
+      </w:r>
+      <w:proofErr w:type="spellEnd"/>
+      <w:r>
+        <w:t xml:space="preserve"> is the name of the official standard, with JavaScript being the most well known of the implementations. </w:t>
+      </w:r>
+      <w:proofErr w:type="spellStart"/>
+      <w:r>
+        <w:t>ActionScript</w:t>
+      </w:r>
+      <w:proofErr w:type="spellEnd"/>
+      <w:r>
+        <w:t xml:space="preserve"> 3 is another well-known implementation of </w:t>
+      </w:r>
+      <w:proofErr w:type="spellStart"/>
+      <w:r>
+        <w:t>ECMAScript</w:t>
+      </w:r>
+      <w:proofErr w:type="spellEnd"/>
+      <w:r>
+        <w:t>, with extensions (see below).</w:t>
       </w:r>
     </w:p>
     <w:p>
@@ -414,7 +687,47 @@
         </w:numPr>
       </w:pPr>
       <w:r>
-        <w:t>The standards process continued in cycles, with releases of ECMAScript 2 in 1998 and ECMAScript 3 in 1999, which is the baseline for modern day JavaScript. The "JS2" or "original ES4" work led by Waldemar Horwat (then of Netscape, now at Google) started in 2000 and at first, Microsoft seemed to participate and even implemented some of the proposals in their JScript.net language.</w:t>
+        <w:t xml:space="preserve">The standards process continued in cycles, with releases of </w:t>
+      </w:r>
+      <w:proofErr w:type="spellStart"/>
+      <w:r>
+        <w:t>ECMAScript</w:t>
+      </w:r>
+      <w:proofErr w:type="spellEnd"/>
+      <w:r>
+        <w:t xml:space="preserve"> 2 in 1998 and </w:t>
+      </w:r>
+      <w:proofErr w:type="spellStart"/>
+      <w:r>
+        <w:t>ECMAScript</w:t>
+      </w:r>
+      <w:proofErr w:type="spellEnd"/>
+      <w:r>
+        <w:t xml:space="preserve"> 3 in 1999, which is the baseline for modern day JavaScript. The "JS2" or "original ES4" work led by </w:t>
+      </w:r>
+      <w:proofErr w:type="spellStart"/>
+      <w:r>
+        <w:t>Waldemar</w:t>
+      </w:r>
+      <w:proofErr w:type="spellEnd"/>
+      <w:r>
+        <w:t xml:space="preserve"> </w:t>
+      </w:r>
+      <w:proofErr w:type="spellStart"/>
+      <w:r>
+        <w:t>Horwat</w:t>
+      </w:r>
+      <w:proofErr w:type="spellEnd"/>
+      <w:r>
+        <w:t xml:space="preserve"> (then of Netscape, now at Google) started in 2000 and at </w:t>
+      </w:r>
+      <w:proofErr w:type="gramStart"/>
+      <w:r>
+        <w:t>first,</w:t>
+      </w:r>
+      <w:proofErr w:type="gramEnd"/>
+      <w:r>
+        <w:t xml:space="preserve"> Microsoft seemed to participate and even implemented some of the proposals in their JScript.net language.</w:t>
       </w:r>
     </w:p>
     <w:p>
@@ -449,8 +762,13 @@
           <w:numId w:val="1"/>
         </w:numPr>
       </w:pPr>
-      <w:r>
-        <w:t>Eich, B 2008</w:t>
+      <w:proofErr w:type="spellStart"/>
+      <w:r>
+        <w:t>Eich</w:t>
+      </w:r>
+      <w:proofErr w:type="spellEnd"/>
+      <w:r>
+        <w:t>, B 2008</w:t>
       </w:r>
     </w:p>
     <w:p>
@@ -462,7 +780,15 @@
         </w:numPr>
       </w:pPr>
       <w:r>
-        <w:t>I'd done JavaScript and taken it through standardization at Ecma, which hadn't really done much software before then.</w:t>
+        <w:t xml:space="preserve">I'd done JavaScript and taken it through standardization at </w:t>
+      </w:r>
+      <w:proofErr w:type="spellStart"/>
+      <w:r>
+        <w:t>Ecma</w:t>
+      </w:r>
+      <w:proofErr w:type="spellEnd"/>
+      <w:r>
+        <w:t>, which hadn't really done much software before then.</w:t>
       </w:r>
     </w:p>
     <w:p>
@@ -474,7 +800,15 @@
         </w:numPr>
       </w:pPr>
       <w:r>
-        <w:t>A lot of people contributed. Sun contributed. Microsoft certainly contributed. And [Microsoft was] very interested at that point in gaining market share on Netscape. They were the minority browser, so they were saying, "What's this Netscape churn that's going on from release to release?" We want standards. And they helped make the standards. And they helped make them be real-world standards. Some of the personalities at Microsoft were very bright, and they would have liked to change some things. But as we got into it, they realized that any change meant that if they made the change in their implementation first, as the minority browser vendor, they might not work on a certain page. And then Netscape might renege or be late, and they'd lose market share.</w:t>
+        <w:t xml:space="preserve">A lot of people contributed. Sun contributed. Microsoft certainly contributed. And [Microsoft was] very interested at that point in gaining market share on Netscape. They were the minority </w:t>
+      </w:r>
+      <w:proofErr w:type="gramStart"/>
+      <w:r>
+        <w:t>browser</w:t>
+      </w:r>
+      <w:proofErr w:type="gramEnd"/>
+      <w:r>
+        <w:t>, so they were saying, "What's this Netscape churn that's going on from release to release?" We want standards. And they helped make the standards. And they helped make them be real-world standards. Some of the personalities at Microsoft were very bright, and they would have liked to change some things. But as we got into it, they realized that any change meant that if they made the change in their implementation first, as the minority browser vendor, they might not work on a certain page. And then Netscape might renege or be late, and they'd lose market share.</w:t>
       </w:r>
     </w:p>
     <w:p>
@@ -486,7 +820,15 @@
         </w:numPr>
       </w:pPr>
       <w:r>
-        <w:t>But it's a funny thing that's happened to the Web: The Web is a mess. It's formally unsound. It's a bunch of de facto and du jour standards; browsers kind of agree, and content authors worry about the top few browsers when they write something and roll it out. You still see stuff rolled out on some of the big sites that doesn't work in Safari right away. But ifs getting better. So there's this sort of intersection between the browsers and what works—like the Venn diagram and the intersection semantics. And it moves over time. And it can be moved if you put some energy into it. Web developers do want to do new things. They do want to make their life easier, and they do look at certain browsers first.</w:t>
+        <w:t xml:space="preserve">But it's a funny thing that's happened to the Web: The Web is a mess. It's formally unsound. It's a bunch of de facto and du jour standards; browsers kind of agree, and content authors worry about the top few browsers when they write something and roll it out. You still see stuff rolled out on some of the big sites that doesn't work in Safari right away. But </w:t>
+      </w:r>
+      <w:proofErr w:type="gramStart"/>
+      <w:r>
+        <w:t>ifs getting better</w:t>
+      </w:r>
+      <w:proofErr w:type="gramEnd"/>
+      <w:r>
+        <w:t>. So there's this sort of intersection between the browsers and what works—like the Venn diagram and the intersection semantics. And it moves over time. And it can be moved if you put some energy into it. Web developers do want to do new things. They do want to make their life easier, and they do look at certain browsers first.</w:t>
       </w:r>
     </w:p>
     <w:p>
@@ -515,8 +857,13 @@
           <w:numId w:val="1"/>
         </w:numPr>
       </w:pPr>
-      <w:r>
-        <w:t>Zelnick, N. 1998</w:t>
+      <w:proofErr w:type="spellStart"/>
+      <w:r>
+        <w:t>Zelnick</w:t>
+      </w:r>
+      <w:proofErr w:type="spellEnd"/>
+      <w:r>
+        <w:t>, N. 1998</w:t>
       </w:r>
     </w:p>
     <w:p>
@@ -588,19 +935,7 @@
         </w:numPr>
       </w:pPr>
       <w:r>
-        <w:t>A browser war that is fought on</w:t>
-      </w:r>
-      <w:r>
-        <w:t xml:space="preserve"> </w:t>
-      </w:r>
-      <w:r>
-        <w:t>the basis of core standards can do nothing</w:t>
-      </w:r>
-      <w:r>
-        <w:t xml:space="preserve"> </w:t>
-      </w:r>
-      <w:r>
-        <w:t>but destroy the Web along the way.</w:t>
+        <w:t>A browser war that is fought on the basis of core standards can do nothing but destroy the Web along the way.</w:t>
       </w:r>
     </w:p>
     <w:p>
@@ -624,8 +959,13 @@
         </w:numPr>
       </w:pPr>
       <w:r>
-        <w:t>W3Schools, n.d.</w:t>
-      </w:r>
+        <w:t xml:space="preserve">W3Schools, </w:t>
+      </w:r>
+      <w:proofErr w:type="spellStart"/>
+      <w:r>
+        <w:t>n.d.</w:t>
+      </w:r>
+      <w:proofErr w:type="spellEnd"/>
     </w:p>
     <w:p>
       <w:pPr>
@@ -636,10 +976,16 @@
         </w:numPr>
       </w:pPr>
       <w:r>
-        <w:t>To make internet a better place, for both developers and visitors, it is important that both browsers and Web developers follow the Web standards.</w:t>
-      </w:r>
-      <w:bookmarkStart w:id="0" w:name="_GoBack"/>
-      <w:bookmarkEnd w:id="0"/>
+        <w:t xml:space="preserve">To make </w:t>
+      </w:r>
+      <w:proofErr w:type="gramStart"/>
+      <w:r>
+        <w:t>internet</w:t>
+      </w:r>
+      <w:proofErr w:type="gramEnd"/>
+      <w:r>
+        <w:t xml:space="preserve"> a better place, for both developers and visitors, it is important that both browsers and Web developers follow the Web standards.</w:t>
+      </w:r>
     </w:p>
     <w:p>
       <w:pPr>
@@ -674,7 +1020,15 @@
         </w:numPr>
       </w:pPr>
       <w:r>
-        <w:t>Web pages that conforms to the standard are easier for search engines to access and index, easier to convert to other formats, and easier to access with program code (like JavaScript and the DOM).</w:t>
+        <w:t xml:space="preserve">Web pages that </w:t>
+      </w:r>
+      <w:proofErr w:type="gramStart"/>
+      <w:r>
+        <w:t>conforms</w:t>
+      </w:r>
+      <w:proofErr w:type="gramEnd"/>
+      <w:r>
+        <w:t xml:space="preserve"> to the standard are easier for search engines to access and index, easier to convert to other formats, and easier to access with program code (like JavaScript and the DOM).</w:t>
       </w:r>
     </w:p>
     <w:p/>
@@ -686,7 +1040,23 @@
     <w:p/>
     <w:p>
       <w:r>
-        <w:t xml:space="preserve">Chapman, S. (n.d.) ‘A Brief History of Javascript’, </w:t>
+        <w:t>Chapman, S. (</w:t>
+      </w:r>
+      <w:proofErr w:type="spellStart"/>
+      <w:r>
+        <w:t>n.d.</w:t>
+      </w:r>
+      <w:proofErr w:type="spellEnd"/>
+      <w:r>
+        <w:t xml:space="preserve">) ‘A Brief History of </w:t>
+      </w:r>
+      <w:proofErr w:type="spellStart"/>
+      <w:r>
+        <w:t>Javascript</w:t>
+      </w:r>
+      <w:proofErr w:type="spellEnd"/>
+      <w:r>
+        <w:t xml:space="preserve">’, </w:t>
       </w:r>
       <w:r>
         <w:rPr>
@@ -711,34 +1081,153 @@
     </w:p>
     <w:p/>
     <w:p>
-      <w:r>
-        <w:t xml:space="preserve">Ecma International (n.d.) </w:t>
-      </w:r>
+      <w:proofErr w:type="spellStart"/>
+      <w:r>
+        <w:rPr>
+          <w:highlight w:val="red"/>
+        </w:rPr>
+        <w:t>Ecma</w:t>
+      </w:r>
+      <w:proofErr w:type="spellEnd"/>
+      <w:r>
+        <w:rPr>
+          <w:highlight w:val="red"/>
+        </w:rPr>
+        <w:t xml:space="preserve"> International (</w:t>
+      </w:r>
+      <w:proofErr w:type="spellStart"/>
+      <w:r>
+        <w:rPr>
+          <w:highlight w:val="red"/>
+        </w:rPr>
+        <w:t>n.d.</w:t>
+      </w:r>
+      <w:proofErr w:type="spellEnd"/>
+      <w:r>
+        <w:rPr>
+          <w:highlight w:val="red"/>
+        </w:rPr>
+        <w:t xml:space="preserve">) </w:t>
+      </w:r>
+      <w:proofErr w:type="gramStart"/>
       <w:r>
         <w:rPr>
           <w:i/>
-        </w:rPr>
-        <w:t xml:space="preserve">What is Ecma International? </w:t>
-      </w:r>
-      <w:r>
-        <w:t xml:space="preserve">[Online]. Available from: </w:t>
+          <w:highlight w:val="red"/>
+        </w:rPr>
+        <w:t>What</w:t>
+      </w:r>
+      <w:proofErr w:type="gramEnd"/>
+      <w:r>
+        <w:rPr>
+          <w:i/>
+          <w:highlight w:val="red"/>
+        </w:rPr>
+        <w:t xml:space="preserve"> is </w:t>
+      </w:r>
+      <w:proofErr w:type="spellStart"/>
+      <w:r>
+        <w:rPr>
+          <w:i/>
+          <w:highlight w:val="red"/>
+        </w:rPr>
+        <w:t>Ecma</w:t>
+      </w:r>
+      <w:proofErr w:type="spellEnd"/>
+      <w:r>
+        <w:rPr>
+          <w:i/>
+          <w:highlight w:val="red"/>
+        </w:rPr>
+        <w:t xml:space="preserve"> International? </w:t>
+      </w:r>
+      <w:proofErr w:type="gramStart"/>
+      <w:r>
+        <w:rPr>
+          <w:highlight w:val="red"/>
+        </w:rPr>
+        <w:t>[Online].</w:t>
+      </w:r>
+      <w:proofErr w:type="gramEnd"/>
+      <w:r>
+        <w:rPr>
+          <w:highlight w:val="red"/>
+        </w:rPr>
+        <w:t xml:space="preserve"> Available from: </w:t>
       </w:r>
       <w:hyperlink r:id="rId7" w:history="1">
         <w:r>
           <w:rPr>
             <w:rStyle w:val="Hyperlink"/>
+            <w:highlight w:val="red"/>
           </w:rPr>
           <w:t>http://www.ecma-international.org/memento/index.html</w:t>
         </w:r>
       </w:hyperlink>
       <w:r>
+        <w:rPr>
+          <w:highlight w:val="red"/>
+        </w:rPr>
         <w:t xml:space="preserve"> (Accessed: 31 May 2014)</w:t>
       </w:r>
     </w:p>
     <w:p/>
     <w:p>
-      <w:r>
-        <w:t>Eich, B 2008, 'The new browser war. (Cover story)', Eweek, 25, 18, pp. 47-53, Academic Search Complete, EBSCOhost, viewed 1 June 2014.</w:t>
+      <w:proofErr w:type="spellStart"/>
+      <w:r>
+        <w:rPr>
+          <w:highlight w:val="red"/>
+        </w:rPr>
+        <w:t>Eich</w:t>
+      </w:r>
+      <w:proofErr w:type="spellEnd"/>
+      <w:r>
+        <w:rPr>
+          <w:highlight w:val="red"/>
+        </w:rPr>
+        <w:t>, B 2008, '</w:t>
+      </w:r>
+      <w:proofErr w:type="gramStart"/>
+      <w:r>
+        <w:rPr>
+          <w:highlight w:val="red"/>
+        </w:rPr>
+        <w:t>The</w:t>
+      </w:r>
+      <w:proofErr w:type="gramEnd"/>
+      <w:r>
+        <w:rPr>
+          <w:highlight w:val="red"/>
+        </w:rPr>
+        <w:t xml:space="preserve"> new browser war. (Cover story)', </w:t>
+      </w:r>
+      <w:proofErr w:type="spellStart"/>
+      <w:r>
+        <w:rPr>
+          <w:highlight w:val="red"/>
+        </w:rPr>
+        <w:t>Eweek</w:t>
+      </w:r>
+      <w:proofErr w:type="spellEnd"/>
+      <w:r>
+        <w:rPr>
+          <w:highlight w:val="red"/>
+        </w:rPr>
+        <w:t xml:space="preserve">, 25, 18, pp. 47-53, Academic Search Complete, </w:t>
+      </w:r>
+      <w:proofErr w:type="spellStart"/>
+      <w:r>
+        <w:rPr>
+          <w:highlight w:val="red"/>
+        </w:rPr>
+        <w:t>EBSCOhost</w:t>
+      </w:r>
+      <w:proofErr w:type="spellEnd"/>
+      <w:r>
+        <w:rPr>
+          <w:highlight w:val="red"/>
+        </w:rPr>
+        <w:t>, viewed 1 June 2014.</w:t>
       </w:r>
     </w:p>
     <w:p/>
@@ -775,6 +1264,7 @@
     </w:p>
     <w:p/>
     <w:p>
+      <w:proofErr w:type="gramStart"/>
       <w:r>
         <w:t xml:space="preserve">Mozilla Developer Network (2013b) </w:t>
       </w:r>
@@ -785,7 +1275,11 @@
         <w:t xml:space="preserve">JavaScript </w:t>
       </w:r>
       <w:r>
-        <w:t xml:space="preserve">[Online]. Available from: </w:t>
+        <w:t>[Online].</w:t>
+      </w:r>
+      <w:proofErr w:type="gramEnd"/>
+      <w:r>
+        <w:t xml:space="preserve"> Available from: </w:t>
       </w:r>
       <w:hyperlink r:id="rId9" w:history="1">
         <w:r>
@@ -801,6 +1295,7 @@
     </w:p>
     <w:p/>
     <w:p>
+      <w:proofErr w:type="gramStart"/>
       <w:r>
         <w:t xml:space="preserve">W3C (2012) </w:t>
       </w:r>
@@ -808,7 +1303,11 @@
         <w:t>A Short History of JavaScript</w:t>
       </w:r>
       <w:r>
-        <w:t xml:space="preserve"> [Online]. Available from: </w:t>
+        <w:t xml:space="preserve"> [Online].</w:t>
+      </w:r>
+      <w:proofErr w:type="gramEnd"/>
+      <w:r>
+        <w:t xml:space="preserve"> Available from: </w:t>
       </w:r>
       <w:hyperlink r:id="rId10" w:history="1">
         <w:r>
@@ -824,8 +1323,18 @@
     </w:p>
     <w:p/>
     <w:p>
-      <w:r>
-        <w:t xml:space="preserve">W3Schools (n.d.) </w:t>
+      <w:bookmarkStart w:id="0" w:name="_GoBack"/>
+      <w:proofErr w:type="gramStart"/>
+      <w:r>
+        <w:t>W3Schools (</w:t>
+      </w:r>
+      <w:proofErr w:type="spellStart"/>
+      <w:r>
+        <w:t>n.d.</w:t>
+      </w:r>
+      <w:proofErr w:type="spellEnd"/>
+      <w:r>
+        <w:t xml:space="preserve">) </w:t>
       </w:r>
       <w:r>
         <w:rPr>
@@ -834,7 +1343,11 @@
         <w:t xml:space="preserve">Web Standards </w:t>
       </w:r>
       <w:r>
-        <w:t xml:space="preserve">[Online]. Available from: </w:t>
+        <w:t>[Online].</w:t>
+      </w:r>
+      <w:proofErr w:type="gramEnd"/>
+      <w:r>
+        <w:t xml:space="preserve"> Available from: </w:t>
       </w:r>
       <w:hyperlink r:id="rId11" w:history="1">
         <w:r>
@@ -848,10 +1361,16 @@
         <w:t xml:space="preserve"> (Accessed: 31 May 2014)</w:t>
       </w:r>
     </w:p>
+    <w:bookmarkEnd w:id="0"/>
     <w:p/>
     <w:p>
-      <w:r>
-        <w:t>Zelnick, N. 1998, "Nifty technology and nonconformance: the web in crisis", Computer, vol. 31, no. 10, pp. 115-116, 119.</w:t>
+      <w:proofErr w:type="spellStart"/>
+      <w:r>
+        <w:t>Zelnick</w:t>
+      </w:r>
+      <w:proofErr w:type="spellEnd"/>
+      <w:r>
+        <w:t>, N. 1998, "Nifty technology and nonconformance: the web in crisis", Computer, vol. 31, no. 10, pp. 115-116, 119.</w:t>
       </w:r>
     </w:p>
     <w:sectPr>

</xml_diff>